<commit_message>
Create the Smart trash can repo and update the 1_0 version
</commit_message>
<xml_diff>
--- a/stm32f407ZET6-1.1/1_0文档.docx
+++ b/stm32f407ZET6-1.1/1_0文档.docx
@@ -380,7 +380,6 @@
     <w:p>
       <w:pPr>
         <w:rPr>
-          <w:rFonts w:hint="eastAsia"/>
           <w:sz w:val="24"/>
           <w:szCs w:val="24"/>
         </w:rPr>
@@ -425,6 +424,23 @@
           </wp:inline>
         </w:drawing>
       </w:r>
+    </w:p>
+    <w:p>
+      <w:pPr>
+        <w:rPr>
+          <w:sz w:val="24"/>
+          <w:szCs w:val="24"/>
+        </w:rPr>
+      </w:pPr>
+    </w:p>
+    <w:p>
+      <w:pPr>
+        <w:rPr>
+          <w:rFonts w:hint="eastAsia"/>
+          <w:sz w:val="24"/>
+          <w:szCs w:val="24"/>
+        </w:rPr>
+      </w:pPr>
       <w:bookmarkStart w:id="0" w:name="_GoBack"/>
       <w:bookmarkEnd w:id="0"/>
     </w:p>

</xml_diff>

<commit_message>
update version(1.0 --> 1.1), disable the sr04 module
</commit_message>
<xml_diff>
--- a/stm32f407ZET6-1.1/1_0文档.docx
+++ b/stm32f407ZET6-1.1/1_0文档.docx
@@ -380,6 +380,7 @@
     <w:p>
       <w:pPr>
         <w:rPr>
+          <w:rFonts w:hint="eastAsia"/>
           <w:sz w:val="24"/>
           <w:szCs w:val="24"/>
         </w:rPr>
@@ -424,23 +425,6 @@
           </wp:inline>
         </w:drawing>
       </w:r>
-    </w:p>
-    <w:p>
-      <w:pPr>
-        <w:rPr>
-          <w:sz w:val="24"/>
-          <w:szCs w:val="24"/>
-        </w:rPr>
-      </w:pPr>
-    </w:p>
-    <w:p>
-      <w:pPr>
-        <w:rPr>
-          <w:rFonts w:hint="eastAsia"/>
-          <w:sz w:val="24"/>
-          <w:szCs w:val="24"/>
-        </w:rPr>
-      </w:pPr>
       <w:bookmarkStart w:id="0" w:name="_GoBack"/>
       <w:bookmarkEnd w:id="0"/>
     </w:p>

</xml_diff>